<commit_message>
Added import, fixed cors bugs
</commit_message>
<xml_diff>
--- a/docs/design.docx
+++ b/docs/design.docx
@@ -93,28 +93,6 @@
         <w:t>)</w:t>
       </w:r>
     </w:p>
-    <w:p>
-      <w:pPr>
-        <w:rPr>
-          <w:rFonts w:cstheme="minorHAnsi"/>
-          <w:lang w:val="en-US"/>
-        </w:rPr>
-      </w:pPr>
-    </w:p>
-    <w:p>
-      <w:pPr>
-        <w:pStyle w:val="Heading1"/>
-      </w:pPr>
-      <w:r>
-        <w:rPr>
-          <w:lang w:val="en-US"/>
-        </w:rPr>
-        <w:t xml:space="preserve">Database </w:t>
-      </w:r>
-      <w:r>
-        <w:t>design</w:t>
-      </w:r>
-    </w:p>
     <w:p/>
     <w:p>
       <w:pPr>
@@ -162,6 +140,8 @@
       <w:proofErr w:type="spellStart"/>
       <w:r>
         <w:rPr>
+          <w:b/>
+          <w:bCs/>
           <w:lang w:val="en-US"/>
         </w:rPr>
         <w:t>StudentService</w:t>
@@ -172,19 +152,6 @@
           <w:lang w:val="en-US"/>
         </w:rPr>
         <w:t xml:space="preserve"> – This will handle student CRUD operation logic.</w:t>
-      </w:r>
-    </w:p>
-    <w:p>
-      <w:pPr>
-        <w:rPr>
-          <w:lang w:val="en-US"/>
-        </w:rPr>
-      </w:pPr>
-      <w:r>
-        <w:rPr>
-          <w:lang w:val="en-US"/>
-        </w:rPr>
-        <w:t>Set email as username</w:t>
       </w:r>
     </w:p>
     <w:p>
@@ -400,19 +367,6 @@
           <w:lang w:val="en-US"/>
         </w:rPr>
       </w:pPr>
-    </w:p>
-    <w:p>
-      <w:pPr>
-        <w:rPr>
-          <w:lang w:val="en-US"/>
-        </w:rPr>
-      </w:pPr>
-      <w:r>
-        <w:rPr>
-          <w:lang w:val="en-US"/>
-        </w:rPr>
-        <w:t>https://github.com/voidChetan/angular_17_tutorials/blob/main/src/app/topics/template-form-validation/template-form-validation.component.html</w:t>
-      </w:r>
     </w:p>
     <w:p>
       <w:pPr>

</xml_diff>